<commit_message>
I am doing a bad thing by tracking changes to pdfs and docs files, but I promise to stop soon.
</commit_message>
<xml_diff>
--- a/pdf-editor/artifacts/first-markdown.docx
+++ b/pdf-editor/artifacts/first-markdown.docx
@@ -17,7 +17,7 @@
         <w:pStyle w:val="FirstParagraph"/>
       </w:pPr>
       <w:r>
-        <w:t xml:space="preserve">This is my first markdown file. Here are somethings I can do with my first markdown file:</w:t>
+        <w:t xml:space="preserve">This is my first markdown file. Here are some things I can do with my first markdown file:</w:t>
       </w:r>
     </w:p>
     <w:p>
@@ -154,7 +154,7 @@
         <w:t xml:space="preserve"> </w:t>
       </w:r>
       <w:r>
-        <w:t xml:space="preserve">is Yaupon Holy</w:t>
+        <w:t xml:space="preserve">is Yaupon Holly</w:t>
       </w:r>
       <w:r>
         <w:t xml:space="preserve"> </w:t>
@@ -163,10 +163,10 @@
         <w:rPr>
           <w:i/>
         </w:rPr>
-        <w:t xml:space="preserve">Ilex Vomitoria</w:t>
-      </w:r>
-      <w:r>
-        <w:t xml:space="preserve">. It is native to North America and it makes a highly caffeinated tea with lots of antioxidants. It also has less tannins than traditional tea so it is less bitter. Despite it’s pointed scientific name, I like it a whole lot.</w:t>
+        <w:t xml:space="preserve">ilex vomitoria</w:t>
+      </w:r>
+      <w:r>
+        <w:t xml:space="preserve">. It is native to North America and it makes a highly caffeinated tea with lots of antioxidants. It also has less tannins than traditional tea so it is less bitter. Despite its pointed scientific name, I like it a whole lot.</w:t>
       </w:r>
     </w:p>
     <w:p>
@@ -178,7 +178,7 @@
           <wp:inline>
             <wp:extent cx="3810000" cy="2540000"/>
             <wp:effectExtent b="0" l="0" r="0" t="0"/>
-            <wp:docPr descr="Ilex Vomitoria" title="Yaupon Holy" id="1" name="Picture"/>
+            <wp:docPr descr="Ilex Vomitoria (a.k.a. Ilex-it-a-lot) " title="Yaupon Holy" id="1" name="Picture"/>
             <a:graphic>
               <a:graphicData uri="http://schemas.openxmlformats.org/drawingml/2006/picture">
                 <pic:pic>
@@ -221,7 +221,10 @@
         <w:pStyle w:val="ImageCaption"/>
       </w:pPr>
       <w:r>
-        <w:t xml:space="preserve">Ilex Vomitoria</w:t>
+        <w:t xml:space="preserve">Ilex Vomitoria (a.k.a. Ilex-it-a-lot)</w:t>
+      </w:r>
+      <w:r>
+        <w:t xml:space="preserve"> </w:t>
       </w:r>
     </w:p>
     <w:sectPr/>

</xml_diff>